<commit_message>
SkylarkSync V1.4 source code
What's new:
Lower memory and CPU useage (Better than last version)
Faster file scan (Better than last version)
Data file can self-healing (Better than last version)
Better console output
</commit_message>
<xml_diff>
--- a/READ_ME.docx
+++ b/READ_ME.docx
@@ -439,7 +439,7 @@
           <w:szCs w:val="30"/>
           <w:lang w:val="en-US" w:eastAsia="zh-CN"/>
         </w:rPr>
-        <w:t>4</w:t>
+        <w:t>5</w:t>
       </w:r>
       <w:r>
         <w:rPr>
@@ -481,9 +481,9 @@
         </w:rPr>
         <w:drawing>
           <wp:inline distT="0" distB="0" distL="114300" distR="114300">
-            <wp:extent cx="4629150" cy="1123950"/>
-            <wp:effectExtent l="0" t="0" r="0" b="0"/>
-            <wp:docPr id="1" name="图片 1" descr="QQ截图20200318165551"/>
+            <wp:extent cx="4629150" cy="1209675"/>
+            <wp:effectExtent l="0" t="0" r="0" b="9525"/>
+            <wp:docPr id="4" name="图片 4" descr="图片1"/>
             <wp:cNvGraphicFramePr>
               <a:graphicFrameLocks xmlns:a="http://schemas.openxmlformats.org/drawingml/2006/main" noChangeAspect="1"/>
             </wp:cNvGraphicFramePr>
@@ -491,7 +491,7 @@
               <a:graphicData uri="http://schemas.openxmlformats.org/drawingml/2006/picture">
                 <pic:pic xmlns:pic="http://schemas.openxmlformats.org/drawingml/2006/picture">
                   <pic:nvPicPr>
-                    <pic:cNvPr id="1" name="图片 1" descr="QQ截图20200318165551"/>
+                    <pic:cNvPr id="4" name="图片 4" descr="图片1"/>
                     <pic:cNvPicPr>
                       <a:picLocks noChangeAspect="1"/>
                     </pic:cNvPicPr>
@@ -505,7 +505,7 @@
                   <pic:spPr>
                     <a:xfrm>
                       <a:off x="0" y="0"/>
-                      <a:ext cx="4629150" cy="1123950"/>
+                      <a:ext cx="4629150" cy="1209675"/>
                     </a:xfrm>
                     <a:prstGeom prst="rect">
                       <a:avLst/>
@@ -550,9 +550,9 @@
         </w:rPr>
         <w:drawing>
           <wp:inline distT="0" distB="0" distL="114300" distR="114300">
-            <wp:extent cx="4000500" cy="1133475"/>
+            <wp:extent cx="4000500" cy="1209675"/>
             <wp:effectExtent l="0" t="0" r="0" b="9525"/>
-            <wp:docPr id="2" name="图片 2" descr="QQ截图20200318165923"/>
+            <wp:docPr id="5" name="图片 5" descr="图片2"/>
             <wp:cNvGraphicFramePr>
               <a:graphicFrameLocks xmlns:a="http://schemas.openxmlformats.org/drawingml/2006/main" noChangeAspect="1"/>
             </wp:cNvGraphicFramePr>
@@ -560,7 +560,7 @@
               <a:graphicData uri="http://schemas.openxmlformats.org/drawingml/2006/picture">
                 <pic:pic xmlns:pic="http://schemas.openxmlformats.org/drawingml/2006/picture">
                   <pic:nvPicPr>
-                    <pic:cNvPr id="2" name="图片 2" descr="QQ截图20200318165923"/>
+                    <pic:cNvPr id="5" name="图片 5" descr="图片2"/>
                     <pic:cNvPicPr>
                       <a:picLocks noChangeAspect="1"/>
                     </pic:cNvPicPr>
@@ -574,7 +574,7 @@
                   <pic:spPr>
                     <a:xfrm>
                       <a:off x="0" y="0"/>
-                      <a:ext cx="4000500" cy="1133475"/>
+                      <a:ext cx="4000500" cy="1209675"/>
                     </a:xfrm>
                     <a:prstGeom prst="rect">
                       <a:avLst/>
@@ -619,9 +619,9 @@
         </w:rPr>
         <w:drawing>
           <wp:inline distT="0" distB="0" distL="114300" distR="114300">
-            <wp:extent cx="3781425" cy="1085850"/>
-            <wp:effectExtent l="0" t="0" r="9525" b="0"/>
-            <wp:docPr id="3" name="图片 3" descr="QQ截图20200318170409"/>
+            <wp:extent cx="3790950" cy="1266825"/>
+            <wp:effectExtent l="0" t="0" r="0" b="9525"/>
+            <wp:docPr id="7" name="图片 7" descr="QQ截图20200320204540"/>
             <wp:cNvGraphicFramePr>
               <a:graphicFrameLocks xmlns:a="http://schemas.openxmlformats.org/drawingml/2006/main" noChangeAspect="1"/>
             </wp:cNvGraphicFramePr>
@@ -629,7 +629,7 @@
               <a:graphicData uri="http://schemas.openxmlformats.org/drawingml/2006/picture">
                 <pic:pic xmlns:pic="http://schemas.openxmlformats.org/drawingml/2006/picture">
                   <pic:nvPicPr>
-                    <pic:cNvPr id="3" name="图片 3" descr="QQ截图20200318170409"/>
+                    <pic:cNvPr id="7" name="图片 7" descr="QQ截图20200320204540"/>
                     <pic:cNvPicPr>
                       <a:picLocks noChangeAspect="1"/>
                     </pic:cNvPicPr>
@@ -643,7 +643,7 @@
                   <pic:spPr>
                     <a:xfrm>
                       <a:off x="0" y="0"/>
-                      <a:ext cx="3781425" cy="1085850"/>
+                      <a:ext cx="3790950" cy="1266825"/>
                     </a:xfrm>
                     <a:prstGeom prst="rect">
                       <a:avLst/>
@@ -658,6 +658,19 @@
     </w:p>
     <w:p>
       <w:pPr>
+        <w:ind w:firstLine="420" w:firstLineChars="0"/>
+        <w:jc w:val="left"/>
+        <w:rPr>
+          <w:rFonts w:hint="default"/>
+          <w:sz w:val="30"/>
+          <w:szCs w:val="30"/>
+          <w:lang w:val="en-US" w:eastAsia="zh-CN"/>
+        </w:rPr>
+      </w:pPr>
+    </w:p>
+    <w:p>
+      <w:pPr>
+        <w:ind w:firstLine="420" w:firstLineChars="0"/>
         <w:jc w:val="left"/>
         <w:rPr>
           <w:rFonts w:hint="default"/>
@@ -686,7 +699,7 @@
           <w:szCs w:val="30"/>
           <w:lang w:val="en-US" w:eastAsia="zh-CN"/>
         </w:rPr>
-        <w:t>5</w:t>
+        <w:t>6</w:t>
       </w:r>
       <w:r>
         <w:rPr>
@@ -727,7 +740,7 @@
           <w:szCs w:val="30"/>
           <w:lang w:val="en-US" w:eastAsia="zh-CN"/>
         </w:rPr>
-        <w:t>6</w:t>
+        <w:t>7</w:t>
       </w:r>
       <w:r>
         <w:rPr>
@@ -766,7 +779,7 @@
           <w:szCs w:val="30"/>
           <w:lang w:val="en-US" w:eastAsia="zh-CN"/>
         </w:rPr>
-        <w:t>7</w:t>
+        <w:t>8</w:t>
       </w:r>
       <w:r>
         <w:rPr>
@@ -891,6 +904,8 @@
           <w:lang w:val="en-US" w:eastAsia="zh-CN"/>
         </w:rPr>
       </w:pPr>
+      <w:bookmarkStart w:id="0" w:name="_GoBack"/>
+      <w:bookmarkEnd w:id="0"/>
     </w:p>
     <w:p>
       <w:pPr>
@@ -1129,18 +1144,7 @@
           <w:szCs w:val="30"/>
           <w:lang w:val="en-US" w:eastAsia="zh-CN"/>
         </w:rPr>
-        <w:t>h</w:t>
-      </w:r>
-      <w:bookmarkStart w:id="0" w:name="_GoBack"/>
-      <w:bookmarkEnd w:id="0"/>
-      <w:r>
-        <w:rPr>
-          <w:rFonts w:hint="eastAsia"/>
-          <w:sz w:val="30"/>
-          <w:szCs w:val="30"/>
-          <w:lang w:val="en-US" w:eastAsia="zh-CN"/>
-        </w:rPr>
-        <w:t>elp</w:t>
+        <w:t>help</w:t>
       </w:r>
     </w:p>
     <w:sectPr>
@@ -1266,7 +1270,7 @@
     <w:lsdException w:unhideWhenUsed="0" w:uiPriority="0" w:semiHidden="0" w:name="HTML Sample"/>
     <w:lsdException w:unhideWhenUsed="0" w:uiPriority="0" w:semiHidden="0" w:name="HTML Typewriter"/>
     <w:lsdException w:unhideWhenUsed="0" w:uiPriority="0" w:semiHidden="0" w:name="HTML Variable"/>
-    <w:lsdException w:unhideWhenUsed="0" w:uiPriority="0" w:name="Normal Table"/>
+    <w:lsdException w:qFormat="1" w:unhideWhenUsed="0" w:uiPriority="0" w:name="Normal Table"/>
     <w:lsdException w:unhideWhenUsed="0" w:uiPriority="0" w:semiHidden="0" w:name="annotation subject"/>
     <w:lsdException w:unhideWhenUsed="0" w:uiPriority="0" w:semiHidden="0" w:name="Table Simple 1"/>
     <w:lsdException w:unhideWhenUsed="0" w:uiPriority="0" w:semiHidden="0" w:name="Table Simple 2"/>
@@ -1437,6 +1441,7 @@
   <w:style w:type="table" w:default="1" w:styleId="2">
     <w:name w:val="Normal Table"/>
     <w:semiHidden/>
+    <w:qFormat/>
     <w:uiPriority w:val="0"/>
     <w:tblPr>
       <w:tblCellMar>

</xml_diff>

<commit_message>
SkylarkSync V1.8 source code
Added new function to minimize the disk usage.
</commit_message>
<xml_diff>
--- a/READ_ME.docx
+++ b/READ_ME.docx
@@ -245,7 +245,7 @@
           <w:szCs w:val="30"/>
           <w:lang w:val="en-US" w:eastAsia="zh-CN"/>
         </w:rPr>
-        <w:t>Edit it, A valid configure looks like that:</w:t>
+        <w:t>Edit it. A valid configure looks like that:</w:t>
       </w:r>
     </w:p>
     <w:p>
@@ -267,9 +267,9 @@
         </w:rPr>
         <w:drawing>
           <wp:inline distT="0" distB="0" distL="114300" distR="114300">
-            <wp:extent cx="1704975" cy="1066800"/>
-            <wp:effectExtent l="0" t="0" r="9525" b="0"/>
-            <wp:docPr id="6" name="图片 6" descr="QQ截图20200318170606"/>
+            <wp:extent cx="1581150" cy="1238250"/>
+            <wp:effectExtent l="0" t="0" r="0" b="0"/>
+            <wp:docPr id="2" name="图片 2" descr="QQ截图20200424094426"/>
             <wp:cNvGraphicFramePr>
               <a:graphicFrameLocks xmlns:a="http://schemas.openxmlformats.org/drawingml/2006/main" noChangeAspect="1"/>
             </wp:cNvGraphicFramePr>
@@ -277,7 +277,7 @@
               <a:graphicData uri="http://schemas.openxmlformats.org/drawingml/2006/picture">
                 <pic:pic xmlns:pic="http://schemas.openxmlformats.org/drawingml/2006/picture">
                   <pic:nvPicPr>
-                    <pic:cNvPr id="6" name="图片 6" descr="QQ截图20200318170606"/>
+                    <pic:cNvPr id="2" name="图片 2" descr="QQ截图20200424094426"/>
                     <pic:cNvPicPr>
                       <a:picLocks noChangeAspect="1"/>
                     </pic:cNvPicPr>
@@ -291,7 +291,7 @@
                   <pic:spPr>
                     <a:xfrm>
                       <a:off x="0" y="0"/>
-                      <a:ext cx="1704975" cy="1066800"/>
+                      <a:ext cx="1581150" cy="1238250"/>
                     </a:xfrm>
                     <a:prstGeom prst="rect">
                       <a:avLst/>
@@ -896,53 +896,7 @@
     </w:p>
     <w:p>
       <w:pPr>
-        <w:jc w:val="center"/>
-        <w:rPr>
-          <w:rFonts w:hint="eastAsia" w:eastAsia="微软雅黑"/>
-          <w:sz w:val="48"/>
-          <w:szCs w:val="48"/>
-          <w:lang w:val="en-US" w:eastAsia="zh-CN"/>
-        </w:rPr>
-      </w:pPr>
-      <w:bookmarkStart w:id="0" w:name="_GoBack"/>
-      <w:bookmarkEnd w:id="0"/>
-    </w:p>
-    <w:p>
-      <w:pPr>
-        <w:jc w:val="center"/>
-        <w:rPr>
-          <w:rFonts w:hint="eastAsia" w:eastAsia="微软雅黑"/>
-          <w:sz w:val="48"/>
-          <w:szCs w:val="48"/>
-          <w:lang w:val="en-US" w:eastAsia="zh-CN"/>
-        </w:rPr>
-      </w:pPr>
-    </w:p>
-    <w:p>
-      <w:pPr>
-        <w:jc w:val="center"/>
-        <w:rPr>
-          <w:rFonts w:hint="eastAsia" w:eastAsia="微软雅黑"/>
-          <w:sz w:val="48"/>
-          <w:szCs w:val="48"/>
-          <w:lang w:val="en-US" w:eastAsia="zh-CN"/>
-        </w:rPr>
-      </w:pPr>
-    </w:p>
-    <w:p>
-      <w:pPr>
-        <w:jc w:val="center"/>
-        <w:rPr>
-          <w:rFonts w:hint="eastAsia" w:eastAsia="微软雅黑"/>
-          <w:sz w:val="48"/>
-          <w:szCs w:val="48"/>
-          <w:lang w:val="en-US" w:eastAsia="zh-CN"/>
-        </w:rPr>
-      </w:pPr>
-    </w:p>
-    <w:p>
-      <w:pPr>
-        <w:jc w:val="center"/>
+        <w:jc w:val="both"/>
         <w:rPr>
           <w:rFonts w:hint="eastAsia" w:eastAsia="微软雅黑"/>
           <w:sz w:val="48"/>
@@ -1031,6 +985,17 @@
       <w:pPr>
         <w:jc w:val="center"/>
         <w:rPr>
+          <w:rFonts w:hint="default" w:eastAsia="微软雅黑"/>
+          <w:sz w:val="48"/>
+          <w:szCs w:val="48"/>
+          <w:lang w:val="en-US" w:eastAsia="zh-CN"/>
+        </w:rPr>
+      </w:pPr>
+    </w:p>
+    <w:p>
+      <w:pPr>
+        <w:jc w:val="center"/>
+        <w:rPr>
           <w:rFonts w:hint="eastAsia" w:eastAsia="微软雅黑"/>
           <w:sz w:val="48"/>
           <w:szCs w:val="48"/>
@@ -1044,6 +1009,386 @@
           <w:szCs w:val="48"/>
           <w:lang w:val="en-US" w:eastAsia="zh-CN"/>
         </w:rPr>
+        <w:t>Optimization</w:t>
+      </w:r>
+    </w:p>
+    <w:p>
+      <w:pPr>
+        <w:jc w:val="center"/>
+        <w:rPr>
+          <w:rFonts w:hint="eastAsia"/>
+          <w:sz w:val="24"/>
+          <w:szCs w:val="24"/>
+          <w:lang w:val="en-US" w:eastAsia="zh-CN"/>
+        </w:rPr>
+      </w:pPr>
+      <w:r>
+        <w:rPr>
+          <w:rFonts w:hint="eastAsia"/>
+          <w:sz w:val="24"/>
+          <w:szCs w:val="24"/>
+          <w:lang w:val="en-US" w:eastAsia="zh-CN"/>
+        </w:rPr>
+        <w:t xml:space="preserve">Execute </w:t>
+      </w:r>
+      <w:r>
+        <w:rPr>
+          <w:rFonts w:hint="default"/>
+          <w:sz w:val="24"/>
+          <w:szCs w:val="24"/>
+          <w:lang w:val="en-US" w:eastAsia="zh-CN"/>
+        </w:rPr>
+        <w:t>“</w:t>
+      </w:r>
+      <w:r>
+        <w:rPr>
+          <w:rFonts w:hint="eastAsia"/>
+          <w:sz w:val="24"/>
+          <w:szCs w:val="24"/>
+          <w:lang w:val="en-US" w:eastAsia="zh-CN"/>
+        </w:rPr>
+        <w:t>optimize</w:t>
+      </w:r>
+      <w:r>
+        <w:rPr>
+          <w:rFonts w:hint="default"/>
+          <w:sz w:val="24"/>
+          <w:szCs w:val="24"/>
+          <w:lang w:val="en-US" w:eastAsia="zh-CN"/>
+        </w:rPr>
+        <w:t>”</w:t>
+      </w:r>
+      <w:r>
+        <w:rPr>
+          <w:rFonts w:hint="eastAsia"/>
+          <w:sz w:val="24"/>
+          <w:szCs w:val="24"/>
+          <w:lang w:val="en-US" w:eastAsia="zh-CN"/>
+        </w:rPr>
+        <w:t xml:space="preserve"> to minimize the disk usage which means the programme will only reserve time points by follow rules :</w:t>
+      </w:r>
+    </w:p>
+    <w:p>
+      <w:pPr>
+        <w:jc w:val="center"/>
+        <w:rPr>
+          <w:rFonts w:hint="eastAsia"/>
+          <w:sz w:val="24"/>
+          <w:szCs w:val="24"/>
+          <w:lang w:val="en-US" w:eastAsia="zh-CN"/>
+        </w:rPr>
+      </w:pPr>
+    </w:p>
+    <w:p>
+      <w:pPr>
+        <w:jc w:val="left"/>
+        <w:rPr>
+          <w:rFonts w:hint="default"/>
+          <w:sz w:val="24"/>
+          <w:szCs w:val="24"/>
+          <w:lang w:val="en-US" w:eastAsia="zh-CN"/>
+        </w:rPr>
+      </w:pPr>
+      <w:r>
+        <w:rPr>
+          <w:rFonts w:hint="eastAsia"/>
+          <w:sz w:val="24"/>
+          <w:szCs w:val="24"/>
+          <w:lang w:val="en-US" w:eastAsia="zh-CN"/>
+        </w:rPr>
+        <w:t>Now</w:t>
+      </w:r>
+      <w:r>
+        <w:rPr>
+          <w:rFonts w:hint="eastAsia"/>
+          <w:sz w:val="24"/>
+          <w:szCs w:val="24"/>
+          <w:lang w:val="en-US" w:eastAsia="zh-CN"/>
+        </w:rPr>
+        <w:tab/>
+        <w:t/>
+      </w:r>
+      <w:r>
+        <w:rPr>
+          <w:rFonts w:hint="eastAsia"/>
+          <w:sz w:val="24"/>
+          <w:szCs w:val="24"/>
+          <w:lang w:val="en-US" w:eastAsia="zh-CN"/>
+        </w:rPr>
+        <w:tab/>
+        <w:t>~</w:t>
+      </w:r>
+      <w:r>
+        <w:rPr>
+          <w:rFonts w:hint="eastAsia"/>
+          <w:sz w:val="24"/>
+          <w:szCs w:val="24"/>
+          <w:lang w:val="en-US" w:eastAsia="zh-CN"/>
+        </w:rPr>
+        <w:tab/>
+        <w:t>1 day ago</w:t>
+      </w:r>
+      <w:r>
+        <w:rPr>
+          <w:rFonts w:hint="eastAsia"/>
+          <w:sz w:val="24"/>
+          <w:szCs w:val="24"/>
+          <w:lang w:val="en-US" w:eastAsia="zh-CN"/>
+        </w:rPr>
+        <w:tab/>
+        <w:t/>
+      </w:r>
+      <w:r>
+        <w:rPr>
+          <w:rFonts w:hint="eastAsia"/>
+          <w:sz w:val="24"/>
+          <w:szCs w:val="24"/>
+          <w:lang w:val="en-US" w:eastAsia="zh-CN"/>
+        </w:rPr>
+        <w:tab/>
+        <w:t>:</w:t>
+      </w:r>
+      <w:r>
+        <w:rPr>
+          <w:rFonts w:hint="eastAsia"/>
+          <w:sz w:val="24"/>
+          <w:szCs w:val="24"/>
+          <w:lang w:val="en-US" w:eastAsia="zh-CN"/>
+        </w:rPr>
+        <w:tab/>
+        <w:t xml:space="preserve">6 time point </w:t>
+      </w:r>
+    </w:p>
+    <w:p>
+      <w:pPr>
+        <w:jc w:val="left"/>
+        <w:rPr>
+          <w:rFonts w:hint="default"/>
+          <w:sz w:val="24"/>
+          <w:szCs w:val="24"/>
+          <w:lang w:val="en-US" w:eastAsia="zh-CN"/>
+        </w:rPr>
+      </w:pPr>
+      <w:r>
+        <w:rPr>
+          <w:rFonts w:hint="eastAsia"/>
+          <w:sz w:val="24"/>
+          <w:szCs w:val="24"/>
+          <w:lang w:val="en-US" w:eastAsia="zh-CN"/>
+        </w:rPr>
+        <w:t>1 day ago</w:t>
+      </w:r>
+      <w:r>
+        <w:rPr>
+          <w:rFonts w:hint="eastAsia"/>
+          <w:sz w:val="24"/>
+          <w:szCs w:val="24"/>
+          <w:lang w:val="en-US" w:eastAsia="zh-CN"/>
+        </w:rPr>
+        <w:tab/>
+        <w:t>~</w:t>
+      </w:r>
+      <w:r>
+        <w:rPr>
+          <w:rFonts w:hint="eastAsia"/>
+          <w:sz w:val="24"/>
+          <w:szCs w:val="24"/>
+          <w:lang w:val="en-US" w:eastAsia="zh-CN"/>
+        </w:rPr>
+        <w:tab/>
+        <w:t>10 days ago</w:t>
+      </w:r>
+      <w:r>
+        <w:rPr>
+          <w:rFonts w:hint="eastAsia"/>
+          <w:sz w:val="24"/>
+          <w:szCs w:val="24"/>
+          <w:lang w:val="en-US" w:eastAsia="zh-CN"/>
+        </w:rPr>
+        <w:tab/>
+        <w:t/>
+      </w:r>
+      <w:r>
+        <w:rPr>
+          <w:rFonts w:hint="eastAsia"/>
+          <w:sz w:val="24"/>
+          <w:szCs w:val="24"/>
+          <w:lang w:val="en-US" w:eastAsia="zh-CN"/>
+        </w:rPr>
+        <w:tab/>
+        <w:t>:</w:t>
+      </w:r>
+      <w:r>
+        <w:rPr>
+          <w:rFonts w:hint="eastAsia"/>
+          <w:sz w:val="24"/>
+          <w:szCs w:val="24"/>
+          <w:lang w:val="en-US" w:eastAsia="zh-CN"/>
+        </w:rPr>
+        <w:tab/>
+        <w:t xml:space="preserve">3 time point </w:t>
+      </w:r>
+    </w:p>
+    <w:p>
+      <w:pPr>
+        <w:jc w:val="left"/>
+        <w:rPr>
+          <w:rFonts w:hint="default"/>
+          <w:sz w:val="24"/>
+          <w:szCs w:val="24"/>
+          <w:lang w:val="en-US" w:eastAsia="zh-CN"/>
+        </w:rPr>
+      </w:pPr>
+      <w:r>
+        <w:rPr>
+          <w:rFonts w:hint="eastAsia"/>
+          <w:sz w:val="24"/>
+          <w:szCs w:val="24"/>
+          <w:lang w:val="en-US" w:eastAsia="zh-CN"/>
+        </w:rPr>
+        <w:t>10 days ago</w:t>
+      </w:r>
+      <w:r>
+        <w:rPr>
+          <w:rFonts w:hint="eastAsia"/>
+          <w:sz w:val="24"/>
+          <w:szCs w:val="24"/>
+          <w:lang w:val="en-US" w:eastAsia="zh-CN"/>
+        </w:rPr>
+        <w:tab/>
+        <w:t>~</w:t>
+      </w:r>
+      <w:r>
+        <w:rPr>
+          <w:rFonts w:hint="eastAsia"/>
+          <w:sz w:val="24"/>
+          <w:szCs w:val="24"/>
+          <w:lang w:val="en-US" w:eastAsia="zh-CN"/>
+        </w:rPr>
+        <w:tab/>
+        <w:t>30 days ago</w:t>
+      </w:r>
+      <w:r>
+        <w:rPr>
+          <w:rFonts w:hint="eastAsia"/>
+          <w:sz w:val="24"/>
+          <w:szCs w:val="24"/>
+          <w:lang w:val="en-US" w:eastAsia="zh-CN"/>
+        </w:rPr>
+        <w:tab/>
+        <w:t/>
+      </w:r>
+      <w:r>
+        <w:rPr>
+          <w:rFonts w:hint="eastAsia"/>
+          <w:sz w:val="24"/>
+          <w:szCs w:val="24"/>
+          <w:lang w:val="en-US" w:eastAsia="zh-CN"/>
+        </w:rPr>
+        <w:tab/>
+        <w:t>:</w:t>
+      </w:r>
+      <w:r>
+        <w:rPr>
+          <w:rFonts w:hint="eastAsia"/>
+          <w:sz w:val="24"/>
+          <w:szCs w:val="24"/>
+          <w:lang w:val="en-US" w:eastAsia="zh-CN"/>
+        </w:rPr>
+        <w:tab/>
+        <w:t xml:space="preserve">2 time point </w:t>
+      </w:r>
+    </w:p>
+    <w:p>
+      <w:pPr>
+        <w:jc w:val="left"/>
+        <w:rPr>
+          <w:rFonts w:hint="eastAsia"/>
+          <w:sz w:val="24"/>
+          <w:szCs w:val="24"/>
+          <w:lang w:val="en-US" w:eastAsia="zh-CN"/>
+        </w:rPr>
+      </w:pPr>
+      <w:r>
+        <w:rPr>
+          <w:rFonts w:hint="eastAsia"/>
+          <w:sz w:val="24"/>
+          <w:szCs w:val="24"/>
+          <w:lang w:val="en-US" w:eastAsia="zh-CN"/>
+        </w:rPr>
+        <w:t>30 days ago</w:t>
+      </w:r>
+      <w:r>
+        <w:rPr>
+          <w:rFonts w:hint="eastAsia"/>
+          <w:sz w:val="24"/>
+          <w:szCs w:val="24"/>
+          <w:lang w:val="en-US" w:eastAsia="zh-CN"/>
+        </w:rPr>
+        <w:tab/>
+        <w:t>~</w:t>
+      </w:r>
+      <w:r>
+        <w:rPr>
+          <w:rFonts w:hint="eastAsia"/>
+          <w:sz w:val="24"/>
+          <w:szCs w:val="24"/>
+          <w:lang w:val="en-US" w:eastAsia="zh-CN"/>
+        </w:rPr>
+        <w:tab/>
+        <w:t>infinite days ago</w:t>
+      </w:r>
+      <w:r>
+        <w:rPr>
+          <w:rFonts w:hint="eastAsia"/>
+          <w:sz w:val="24"/>
+          <w:szCs w:val="24"/>
+          <w:lang w:val="en-US" w:eastAsia="zh-CN"/>
+        </w:rPr>
+        <w:tab/>
+        <w:t xml:space="preserve">: </w:t>
+      </w:r>
+      <w:r>
+        <w:rPr>
+          <w:rFonts w:hint="eastAsia"/>
+          <w:sz w:val="24"/>
+          <w:szCs w:val="24"/>
+          <w:lang w:val="en-US" w:eastAsia="zh-CN"/>
+        </w:rPr>
+        <w:tab/>
+        <w:t xml:space="preserve">1 time point per 60 days </w:t>
+      </w:r>
+    </w:p>
+    <w:p>
+      <w:pPr>
+        <w:jc w:val="center"/>
+        <w:rPr>
+          <w:rFonts w:hint="default"/>
+          <w:sz w:val="30"/>
+          <w:szCs w:val="30"/>
+          <w:lang w:val="en-US" w:eastAsia="zh-CN"/>
+        </w:rPr>
+      </w:pPr>
+      <w:bookmarkStart w:id="0" w:name="_GoBack"/>
+      <w:bookmarkEnd w:id="0"/>
+    </w:p>
+    <w:p>
+      <w:pPr>
+        <w:jc w:val="center"/>
+        <w:rPr>
+          <w:rFonts w:hint="eastAsia" w:eastAsia="微软雅黑"/>
+          <w:sz w:val="48"/>
+          <w:szCs w:val="48"/>
+          <w:lang w:val="en-US" w:eastAsia="zh-CN"/>
+        </w:rPr>
+      </w:pPr>
+      <w:r>
+        <w:rPr>
+          <w:rFonts w:hint="eastAsia" w:eastAsia="微软雅黑"/>
+          <w:sz w:val="48"/>
+          <w:szCs w:val="48"/>
+          <w:lang w:val="en-US" w:eastAsia="zh-CN"/>
+        </w:rPr>
         <w:t>Other command</w:t>
       </w:r>
     </w:p>
@@ -1131,7 +1476,7 @@
       <w:pPr>
         <w:jc w:val="center"/>
         <w:rPr>
-          <w:rFonts w:hint="default"/>
+          <w:rFonts w:hint="eastAsia"/>
           <w:sz w:val="30"/>
           <w:szCs w:val="30"/>
           <w:lang w:val="en-US" w:eastAsia="zh-CN"/>
@@ -1145,6 +1490,26 @@
           <w:lang w:val="en-US" w:eastAsia="zh-CN"/>
         </w:rPr>
         <w:t>help</w:t>
+      </w:r>
+    </w:p>
+    <w:p>
+      <w:pPr>
+        <w:jc w:val="center"/>
+        <w:rPr>
+          <w:rFonts w:hint="default"/>
+          <w:sz w:val="30"/>
+          <w:szCs w:val="30"/>
+          <w:lang w:val="en-US" w:eastAsia="zh-CN"/>
+        </w:rPr>
+      </w:pPr>
+      <w:r>
+        <w:rPr>
+          <w:rFonts w:hint="eastAsia"/>
+          <w:sz w:val="30"/>
+          <w:szCs w:val="30"/>
+          <w:lang w:val="en-US" w:eastAsia="zh-CN"/>
+        </w:rPr>
+        <w:t>merge</w:t>
       </w:r>
     </w:p>
     <w:sectPr>

</xml_diff>